<commit_message>
Rapport d'etape modified uml_sprite class diagram updated
</commit_message>
<xml_diff>
--- a/planning/Rapport_Etape_V2.docx
+++ b/planning/Rapport_Etape_V2.docx
@@ -399,6 +399,13 @@
         </w:rPr>
         <w:t>GERF</w:t>
       </w:r>
+      <w:r>
+        <w:rPr>
+          <w:bCs/>
+          <w:szCs w:val="24"/>
+        </w:rPr>
+        <w:t>10108401</w:t>
+      </w:r>
     </w:p>
     <w:p>
       <w:pPr>
@@ -483,7 +490,7 @@
           <w:bCs/>
           <w:szCs w:val="24"/>
         </w:rPr>
-        <w:t>XX</w:t>
+        <w:t>28</w:t>
       </w:r>
       <w:r>
         <w:rPr>
@@ -520,7 +527,10 @@
     <w:p>
       <w:r>
         <w:lastRenderedPageBreak/>
-        <w:t>Table des matières</w:t>
+        <w:t>Proposition de la t</w:t>
+      </w:r>
+      <w:r>
+        <w:t>able des matières</w:t>
       </w:r>
     </w:p>
     <w:p/>
@@ -540,7 +550,7 @@
     </w:p>
     <w:p>
       <w:pPr>
-        <w:pStyle w:val="Sansinterligne"/>
+        <w:pStyle w:val="NoSpacing"/>
         <w:rPr>
           <w:lang w:val="fr-CA"/>
         </w:rPr>
@@ -597,7 +607,7 @@
     </w:p>
     <w:p>
       <w:pPr>
-        <w:pStyle w:val="Sansinterligne"/>
+        <w:pStyle w:val="NoSpacing"/>
         <w:rPr>
           <w:lang w:val="fr-CA"/>
         </w:rPr>
@@ -618,7 +628,7 @@
     </w:p>
     <w:p>
       <w:pPr>
-        <w:pStyle w:val="Sansinterligne"/>
+        <w:pStyle w:val="NoSpacing"/>
         <w:rPr>
           <w:lang w:val="fr-CA"/>
         </w:rPr>
@@ -639,7 +649,7 @@
     </w:p>
     <w:p>
       <w:pPr>
-        <w:pStyle w:val="Sansinterligne"/>
+        <w:pStyle w:val="NoSpacing"/>
         <w:rPr>
           <w:lang w:val="fr-CA"/>
         </w:rPr>
@@ -696,7 +706,7 @@
     </w:p>
     <w:p>
       <w:pPr>
-        <w:pStyle w:val="Sansinterligne"/>
+        <w:pStyle w:val="NoSpacing"/>
         <w:rPr>
           <w:lang w:val="fr-CA"/>
         </w:rPr>
@@ -816,7 +826,7 @@
     </w:p>
     <w:p>
       <w:pPr>
-        <w:pStyle w:val="Titre1"/>
+        <w:pStyle w:val="Heading1"/>
         <w:framePr w:wrap="notBeside"/>
       </w:pPr>
       <w:bookmarkStart w:id="0" w:name="_Toc262755454"/>
@@ -833,15 +843,13 @@
     <w:p/>
     <w:p>
       <w:r>
-        <w:t>Il vous reste donc les consoles ouvertes. Ces consoles sont faites dans le but de fournir une plateforme de base pour le développement de jeux vidéo tout en permettant à l’utilisateur de modifier tout le logiciel roulant sur celle-ci. De plus, dans la plupart des cas, ce genre de plateforme offre les plans du matériel afin de permette à quiconque ayant les habiletés nécessaires, de modifier la plateforme. Bref, tous les pouvoirs sont donnés à l’</w:t>
-      </w:r>
-      <w:proofErr w:type="spellStart"/>
-      <w:r>
-        <w:t>utilisateur.Ceci</w:t>
-      </w:r>
-      <w:proofErr w:type="spellEnd"/>
-      <w:r>
-        <w:t xml:space="preserve"> est très </w:t>
+        <w:t>Il vous reste donc les consoles ouvertes. Ces consoles sont faites dans le but de fournir une plateforme de base pour le développement de jeux vidéo tout en permettant à l’utilisateur de modifier tout le logiciel roulant sur celle-ci. De plus, dans la plupart des cas, ce genre de plateforme offre les plans du matériel afin de permette à quiconque ayant les habiletés nécessaires, de modifier la plateforme. Bref, tous les pouvoirs sont donnés à l’utilisateur.</w:t>
+      </w:r>
+      <w:r>
+        <w:t xml:space="preserve"> </w:t>
+      </w:r>
+      <w:r>
+        <w:t xml:space="preserve">Ceci est très </w:t>
       </w:r>
       <w:r>
         <w:t>intéressant,</w:t>
@@ -889,12 +897,23 @@
     <w:p/>
     <w:p/>
     <w:p>
-      <w:pPr>
-        <w:pStyle w:val="Titre1"/>
+      <w:bookmarkStart w:id="1" w:name="_Toc262755455"/>
+      <w:r>
+        <w:rPr>
+          <w:b/>
+          <w:bCs/>
+          <w:i/>
+        </w:rPr>
+        <w:br w:type="page"/>
+      </w:r>
+    </w:p>
+    <w:p>
+      <w:pPr>
+        <w:pStyle w:val="Heading1"/>
         <w:framePr w:wrap="notBeside"/>
       </w:pPr>
-      <w:bookmarkStart w:id="1" w:name="_Toc262755455"/>
-      <w:r>
+      <w:r>
+        <w:lastRenderedPageBreak/>
         <w:t>Objectifs</w:t>
       </w:r>
       <w:bookmarkEnd w:id="1"/>
@@ -919,86 +938,97 @@
     <w:p/>
     <w:p>
       <w:r>
+        <w:t>Ce moteur de jeux sera ensuite adapté pour les ordinateurs. Ceci permettra à l’usager de développer son jeu sur PC avant de l’essayer sur la console. De cette façon, nous pourrons accélérer de</w:t>
+      </w:r>
+      <w:r>
+        <w:t xml:space="preserve"> cycle de développement du jeu.</w:t>
+      </w:r>
+    </w:p>
+    <w:p/>
+    <w:p>
+      <w:r>
+        <w:t>De plus, nous développerons quelques jeux de démonstration</w:t>
+      </w:r>
+      <w:r>
+        <w:t>, ce</w:t>
+      </w:r>
+      <w:r>
+        <w:t xml:space="preserve"> qui facilitera l’apprentissage d’un nouvel utilisateur.</w:t>
+      </w:r>
+    </w:p>
+    <w:p/>
+    <w:p>
+      <w:r>
+        <w:t xml:space="preserve">Une manette de jeux récente sera </w:t>
+      </w:r>
+      <w:r>
+        <w:t xml:space="preserve">aussi </w:t>
+      </w:r>
+      <w:r>
+        <w:t>utilisée afin d’élargir les possibilités lors du développement de jeux.</w:t>
+      </w:r>
+    </w:p>
+    <w:p>
+      <w:bookmarkStart w:id="2" w:name="_Toc262755456"/>
+    </w:p>
+    <w:p>
+      <w:r>
+        <w:rPr>
+          <w:b/>
+          <w:bCs/>
+          <w:i/>
+        </w:rPr>
+        <w:br w:type="page"/>
+      </w:r>
+    </w:p>
+    <w:p>
+      <w:pPr>
+        <w:pStyle w:val="Heading1"/>
+        <w:framePr w:wrap="notBeside"/>
+      </w:pPr>
+      <w:r>
         <w:lastRenderedPageBreak/>
-        <w:t>Ce moteur de jeux sera ensuite adapté pour les ordinateurs. Ceci permettra à l’usager de développer son jeu sur PC avant de l’essayer sur la console. De cette façon, nous pourrons accélérer de</w:t>
-      </w:r>
-      <w:r>
-        <w:t xml:space="preserve"> cycle de développement du jeu.</w:t>
+        <w:t>Hypothèses et contraintes</w:t>
+      </w:r>
+      <w:bookmarkEnd w:id="2"/>
+    </w:p>
+    <w:p>
+      <w:pPr>
+        <w:pStyle w:val="Heading2"/>
+      </w:pPr>
+      <w:bookmarkStart w:id="3" w:name="_Toc262755457"/>
+      <w:r>
+        <w:t>Hypothèses</w:t>
+      </w:r>
+      <w:bookmarkEnd w:id="3"/>
+    </w:p>
+    <w:p>
+      <w:r>
+        <w:t>Du côté logiciel, nous ferons l’hypothèse que le temps processeur requis pour le traitement de l’image est beaucoup plus grand que le traitement de toute autre section du jeu. En utilisant une intelligence artificielle simple pour les ennemis, ceci est assez près de la réalité.</w:t>
       </w:r>
     </w:p>
     <w:p/>
     <w:p>
       <w:r>
-        <w:t>De plus, nous développerons quelques jeux de démonstration</w:t>
-      </w:r>
-      <w:r>
-        <w:t>, ce</w:t>
-      </w:r>
-      <w:r>
-        <w:t xml:space="preserve"> qui facilitera l’apprentissage d’un nouvel utilisateur.</w:t>
+        <w:t xml:space="preserve">Du côté matériel, nous démarrons avec l’hypothèse qu’il est possible de réaliser, avec une certaine facilité, un convertisseur </w:t>
+      </w:r>
+      <w:r>
+        <w:t>numérique analogique</w:t>
+      </w:r>
+      <w:r>
+        <w:t xml:space="preserve"> de type R2R d’assez bonne qualité afin de pouvoir transmettre les images générées sur un écran avec entrée VGA. Dans le cas </w:t>
+      </w:r>
+      <w:r>
+        <w:t>où</w:t>
+      </w:r>
+      <w:r>
+        <w:t xml:space="preserve"> ça ne fonctionnerait pas, il nous reste toujours l’option d’utiliser un circuit intégré dédié à cette tâche, mais à un coût plus élevé. Nous émettrons aussi l’hypothèse qu’il est faisable de réaliser une telle console sans dépasser un budget de 50$.</w:t>
       </w:r>
     </w:p>
     <w:p/>
     <w:p>
-      <w:r>
-        <w:t xml:space="preserve">Une manette de jeux récente sera </w:t>
-      </w:r>
-      <w:r>
-        <w:t xml:space="preserve">aussi </w:t>
-      </w:r>
-      <w:r>
-        <w:t>utilisée afin d’élargir les possibilités lors du développement de jeux.</w:t>
-      </w:r>
-    </w:p>
-    <w:p/>
-    <w:p>
-      <w:pPr>
-        <w:pStyle w:val="Titre1"/>
-        <w:framePr w:wrap="notBeside"/>
-      </w:pPr>
-      <w:bookmarkStart w:id="2" w:name="_Toc262755456"/>
-      <w:r>
-        <w:t>Hypothèses et contraintes</w:t>
-      </w:r>
-      <w:bookmarkEnd w:id="2"/>
-    </w:p>
-    <w:p>
-      <w:pPr>
-        <w:pStyle w:val="Titre2"/>
-      </w:pPr>
-      <w:bookmarkStart w:id="3" w:name="_Toc262755457"/>
-      <w:r>
-        <w:t>Hypothèses</w:t>
-      </w:r>
-      <w:bookmarkEnd w:id="3"/>
-    </w:p>
-    <w:p>
-      <w:r>
-        <w:t>Du côté logiciel, nous ferons l’hypothèse que le temps processeur requis pour le traitement de l’image est beaucoup plus grand que le traitement de toute autre section du jeu. En utilisant une intelligence artificielle simple pour les ennemis, ceci est assez près de la réalité.</w:t>
-      </w:r>
-    </w:p>
-    <w:p/>
-    <w:p>
-      <w:r>
-        <w:t xml:space="preserve">Du côté matériel, nous démarrons avec l’hypothèse qu’il est possible de réaliser, avec une certaine facilité, un convertisseur </w:t>
-      </w:r>
-      <w:r>
-        <w:t>numérique analogique</w:t>
-      </w:r>
-      <w:r>
-        <w:t xml:space="preserve"> de type R2R d’assez bonne qualité afin de pouvoir transmettre les images générées sur un écran avec entrée VGA. Dans le cas </w:t>
-      </w:r>
-      <w:r>
-        <w:t>où</w:t>
-      </w:r>
-      <w:r>
-        <w:t xml:space="preserve"> ça ne fonctionnerait pas, il nous reste toujours l’option d’utiliser un circuit intégré dédié à cette tâche, mais à un coût plus élevé. Nous émettrons aussi l’hypothèse qu’il est faisable de réaliser une telle console sans dépasser un budget de 50$.</w:t>
-      </w:r>
-    </w:p>
-    <w:p/>
-    <w:p>
-      <w:pPr>
-        <w:pStyle w:val="Titre2"/>
+      <w:pPr>
+        <w:pStyle w:val="Heading2"/>
       </w:pPr>
       <w:bookmarkStart w:id="4" w:name="_Toc262755458"/>
       <w:r>
@@ -1035,19 +1065,30 @@
     <w:p/>
     <w:p/>
     <w:p>
-      <w:pPr>
-        <w:pStyle w:val="Titre1"/>
+      <w:bookmarkStart w:id="5" w:name="_Toc262755459"/>
+      <w:r>
+        <w:rPr>
+          <w:b/>
+          <w:bCs/>
+          <w:i/>
+        </w:rPr>
+        <w:br w:type="page"/>
+      </w:r>
+    </w:p>
+    <w:p>
+      <w:pPr>
+        <w:pStyle w:val="Heading1"/>
         <w:framePr w:wrap="notBeside"/>
       </w:pPr>
-      <w:bookmarkStart w:id="5" w:name="_Toc262755459"/>
-      <w:r>
+      <w:r>
+        <w:lastRenderedPageBreak/>
         <w:t>Calculs et analyse</w:t>
       </w:r>
       <w:bookmarkEnd w:id="5"/>
     </w:p>
     <w:p>
       <w:pPr>
-        <w:pStyle w:val="Titre2"/>
+        <w:pStyle w:val="Heading2"/>
       </w:pPr>
       <w:r>
         <w:t>C</w:t>
@@ -1055,11 +1096,9 @@
       <w:r>
         <w:t xml:space="preserve">hoix du </w:t>
       </w:r>
-      <w:proofErr w:type="spellStart"/>
-      <w:r>
-        <w:t>microcontroleur</w:t>
-      </w:r>
-      <w:proofErr w:type="spellEnd"/>
+      <w:r>
+        <w:t>microcontrôleur</w:t>
+      </w:r>
     </w:p>
     <w:p>
       <w:r>
@@ -1069,13 +1108,10 @@
         <w:t>projet,</w:t>
       </w:r>
       <w:r>
-        <w:t xml:space="preserve"> car c’est lui qui dictera les principales contraintes futures autant matérielles que logicielles. Le choix sera fait </w:t>
-      </w:r>
-      <w:r>
-        <w:lastRenderedPageBreak/>
-        <w:t>selon plusieurs critères, dont la puissance de calcul. Ceci est assez compliqué à estimer, mais doit être fait lors de l’étude préliminaire. Pour ce faire, fixons-nous d’abord des barèmes.</w:t>
-      </w:r>
-    </w:p>
+        <w:t xml:space="preserve"> car c’est lui qui dictera les principales contraintes futures autant matérielles que logicielles. Le choix sera fait selon plusieurs critères, dont la puissance de calcul. Ceci est assez compliqué à estimer, mais doit être fait lors de l’étude préliminaire. Pour ce faire, fixons-nous d’abord des barèmes.</w:t>
+      </w:r>
+    </w:p>
+    <w:p/>
     <w:p>
       <w:r>
         <w:t xml:space="preserve">Nous voulons que la console permette la création de jeux du calibre du Super Nintendo des années 90. Celui-ci possède plusieurs modes </w:t>
@@ -1087,9 +1123,10 @@
         <w:t xml:space="preserve"> dont plusieurs résolutions possibles, plusieurs nombres d’images par seconde, etc. Nous allons essayer de faire un tableau récapitulatif en utilisant des valeurs les plus utilisées ou des valeurs moyennes selon le cas. Ceci va nous aider à fixer des valeurs nominales pour les performances que nous voulons atteindre avec notre console.</w:t>
       </w:r>
     </w:p>
+    <w:p/>
     <w:tbl>
       <w:tblPr>
-        <w:tblStyle w:val="Grilledutableau"/>
+        <w:tblStyle w:val="TableGrid"/>
         <w:tblW w:w="0" w:type="auto"/>
         <w:tblLook w:val="04A0"/>
       </w:tblPr>
@@ -1278,7 +1315,7 @@
     </w:p>
     <w:tbl>
       <w:tblPr>
-        <w:tblStyle w:val="Grilledutableau"/>
+        <w:tblStyle w:val="TableGrid"/>
         <w:tblW w:w="0" w:type="auto"/>
         <w:tblLook w:val="04A0"/>
       </w:tblPr>
@@ -1430,6 +1467,7 @@
     <w:p/>
     <w:p>
       <w:r>
+        <w:lastRenderedPageBreak/>
         <w:t>Avec ces informations et notre hypothèse de départ sur le temps de traitement de l’image par le processeur, nous pouvons estimer la puissance de calcul du processeur dont nous aurons besoin.</w:t>
       </w:r>
     </w:p>
@@ -1467,14 +1505,13 @@
           <v:shape id="_x0000_i1025" type="#_x0000_t75" style="width:245.9pt;height:59.75pt" o:ole="">
             <v:imagedata r:id="rId14" o:title=""/>
           </v:shape>
-          <o:OLEObject Type="Embed" ProgID="Equation.DSMT4" ShapeID="_x0000_i1025" DrawAspect="Content" ObjectID="_1336504294" r:id="rId15"/>
+          <o:OLEObject Type="Embed" ProgID="Equation.DSMT4" ShapeID="_x0000_i1025" DrawAspect="Content" ObjectID="_1336507674" r:id="rId15"/>
         </w:object>
       </w:r>
     </w:p>
     <w:p/>
     <w:p>
       <w:r>
-        <w:lastRenderedPageBreak/>
         <w:t xml:space="preserve">Le processeur devra donc être capable de faire en moyenne 2.6 millions de transferts par seconde pour l’affichage. Ceci peut être assez </w:t>
       </w:r>
       <w:r>
@@ -1487,7 +1524,7 @@
     <w:p/>
     <w:p>
       <w:pPr>
-        <w:pStyle w:val="Titre2"/>
+        <w:pStyle w:val="Heading2"/>
       </w:pPr>
       <w:r>
         <w:t>Convertisseur numérique analogique</w:t>
@@ -1495,7 +1532,13 @@
     </w:p>
     <w:p>
       <w:r>
-        <w:t>Pour ce qui est de la conception du convertisseur numérique analogique, nous voulons en réduire le coût au minimum. C’est la raison pour laquelle nous avons choisis de créer notre propre circuit de conversion à partir d’un modèle de type R2R. Nous aurons donc besoin de 3 circuits de conversion de 8 bits chacun afin d’alimenter les canaux R, G et B du port VGA.</w:t>
+        <w:t xml:space="preserve">Pour ce qui est de la conception du convertisseur numérique analogique, nous voulons en réduire le coût au minimum. C’est la raison pour laquelle nous avons </w:t>
+      </w:r>
+      <w:r>
+        <w:t>choisi</w:t>
+      </w:r>
+      <w:r>
+        <w:t xml:space="preserve"> de créer notre propre circuit de conversion à partir d’un modèle de type R2R. Nous aurons donc besoin de 3 circuits de conversion de 8 bits chacun afin d’alimenter les canaux R, G et B du port VGA.</w:t>
       </w:r>
     </w:p>
     <w:p/>
@@ -1517,11 +1560,9 @@
       </w:r>
     </w:p>
     <w:p>
-      <w:proofErr w:type="spellStart"/>
-      <w:r>
-        <w:t>Impédence</w:t>
-      </w:r>
-      <w:proofErr w:type="spellEnd"/>
+      <w:r>
+        <w:t>Impédance</w:t>
+      </w:r>
       <w:r>
         <w:t xml:space="preserve"> d’entrée des signaux RGB : 75ohms</w:t>
       </w:r>
@@ -1550,7 +1591,7 @@
           <v:shape id="_x0000_i1026" type="#_x0000_t75" style="width:150.8pt;height:33.3pt" o:ole="">
             <v:imagedata r:id="rId16" o:title=""/>
           </v:shape>
-          <o:OLEObject Type="Embed" ProgID="Equation.DSMT4" ShapeID="_x0000_i1026" DrawAspect="Content" ObjectID="_1336504295" r:id="rId17"/>
+          <o:OLEObject Type="Embed" ProgID="Equation.DSMT4" ShapeID="_x0000_i1026" DrawAspect="Content" ObjectID="_1336507675" r:id="rId17"/>
         </w:object>
       </w:r>
     </w:p>
@@ -1746,11 +1787,9 @@
       <w:r>
         <w:t xml:space="preserve">de différentes largeurs. Le </w:t>
       </w:r>
-      <w:proofErr w:type="spellStart"/>
-      <w:r>
-        <w:t>microcontrolleur</w:t>
-      </w:r>
-      <w:proofErr w:type="spellEnd"/>
+      <w:r>
+        <w:t>microcontrôleur</w:t>
+      </w:r>
       <w:r>
         <w:t xml:space="preserve"> pourra fourn</w:t>
       </w:r>
@@ -1771,14 +1810,14 @@
 
 <file path=word/endnotes.xml><?xml version="1.0" encoding="utf-8"?>
 <w:endnotes xmlns:ve="http://schemas.openxmlformats.org/markup-compatibility/2006" xmlns:o="urn:schemas-microsoft-com:office:office" xmlns:r="http://schemas.openxmlformats.org/officeDocument/2006/relationships" xmlns:m="http://schemas.openxmlformats.org/officeDocument/2006/math" xmlns:v="urn:schemas-microsoft-com:vml" xmlns:wp="http://schemas.openxmlformats.org/drawingml/2006/wordprocessingDrawing" xmlns:w10="urn:schemas-microsoft-com:office:word" xmlns:w="http://schemas.openxmlformats.org/wordprocessingml/2006/main" xmlns:wne="http://schemas.microsoft.com/office/word/2006/wordml">
-  <w:endnote w:type="separator" w:id="-1">
+  <w:endnote w:type="separator" w:id="0">
     <w:p>
       <w:r>
         <w:separator/>
       </w:r>
     </w:p>
   </w:endnote>
-  <w:endnote w:type="continuationSeparator" w:id="0">
+  <w:endnote w:type="continuationSeparator" w:id="1">
     <w:p>
       <w:r>
         <w:continuationSeparator/>
@@ -1792,7 +1831,7 @@
 <w:ftr xmlns:ve="http://schemas.openxmlformats.org/markup-compatibility/2006" xmlns:o="urn:schemas-microsoft-com:office:office" xmlns:r="http://schemas.openxmlformats.org/officeDocument/2006/relationships" xmlns:m="http://schemas.openxmlformats.org/officeDocument/2006/math" xmlns:v="urn:schemas-microsoft-com:vml" xmlns:wp="http://schemas.openxmlformats.org/drawingml/2006/wordprocessingDrawing" xmlns:w10="urn:schemas-microsoft-com:office:word" xmlns:w="http://schemas.openxmlformats.org/wordprocessingml/2006/main" xmlns:wne="http://schemas.microsoft.com/office/word/2006/wordml">
   <w:p>
     <w:pPr>
-      <w:pStyle w:val="Pieddepage"/>
+      <w:pStyle w:val="Footer"/>
     </w:pPr>
   </w:p>
 </w:ftr>
@@ -1802,7 +1841,7 @@
 <w:ftr xmlns:ve="http://schemas.openxmlformats.org/markup-compatibility/2006" xmlns:o="urn:schemas-microsoft-com:office:office" xmlns:r="http://schemas.openxmlformats.org/officeDocument/2006/relationships" xmlns:m="http://schemas.openxmlformats.org/officeDocument/2006/math" xmlns:v="urn:schemas-microsoft-com:vml" xmlns:wp="http://schemas.openxmlformats.org/drawingml/2006/wordprocessingDrawing" xmlns:w10="urn:schemas-microsoft-com:office:word" xmlns:w="http://schemas.openxmlformats.org/wordprocessingml/2006/main" xmlns:wne="http://schemas.microsoft.com/office/word/2006/wordml">
   <w:p>
     <w:pPr>
-      <w:pStyle w:val="Pieddepage"/>
+      <w:pStyle w:val="Footer"/>
       <w:jc w:val="right"/>
       <w:rPr>
         <w:color w:val="000000"/>
@@ -1817,7 +1856,7 @@
   </w:p>
   <w:p>
     <w:pPr>
-      <w:pStyle w:val="Pieddepage"/>
+      <w:pStyle w:val="Footer"/>
     </w:pPr>
   </w:p>
 </w:ftr>
@@ -1827,7 +1866,7 @@
 <w:ftr xmlns:ve="http://schemas.openxmlformats.org/markup-compatibility/2006" xmlns:o="urn:schemas-microsoft-com:office:office" xmlns:r="http://schemas.openxmlformats.org/officeDocument/2006/relationships" xmlns:m="http://schemas.openxmlformats.org/officeDocument/2006/math" xmlns:v="urn:schemas-microsoft-com:vml" xmlns:wp="http://schemas.openxmlformats.org/drawingml/2006/wordprocessingDrawing" xmlns:w10="urn:schemas-microsoft-com:office:word" xmlns:w="http://schemas.openxmlformats.org/wordprocessingml/2006/main" xmlns:wne="http://schemas.microsoft.com/office/word/2006/wordml">
   <w:p>
     <w:pPr>
-      <w:pStyle w:val="Pieddepage"/>
+      <w:pStyle w:val="Footer"/>
     </w:pPr>
   </w:p>
 </w:ftr>
@@ -1837,7 +1876,7 @@
 <w:ftr xmlns:ve="http://schemas.openxmlformats.org/markup-compatibility/2006" xmlns:o="urn:schemas-microsoft-com:office:office" xmlns:r="http://schemas.openxmlformats.org/officeDocument/2006/relationships" xmlns:m="http://schemas.openxmlformats.org/officeDocument/2006/math" xmlns:v="urn:schemas-microsoft-com:vml" xmlns:wp="http://schemas.openxmlformats.org/drawingml/2006/wordprocessingDrawing" xmlns:w10="urn:schemas-microsoft-com:office:word" xmlns:w="http://schemas.openxmlformats.org/wordprocessingml/2006/main" xmlns:wne="http://schemas.microsoft.com/office/word/2006/wordml">
   <w:p>
     <w:pPr>
-      <w:pStyle w:val="Pieddepage"/>
+      <w:pStyle w:val="Footer"/>
       <w:jc w:val="right"/>
       <w:rPr>
         <w:color w:val="000000"/>
@@ -1866,7 +1905,7 @@
         <w:noProof/>
         <w:color w:val="000000"/>
       </w:rPr>
-      <w:t>3</w:t>
+      <w:t>7</w:t>
     </w:r>
     <w:r>
       <w:rPr>
@@ -1877,7 +1916,7 @@
   </w:p>
   <w:p>
     <w:pPr>
-      <w:pStyle w:val="Pieddepage"/>
+      <w:pStyle w:val="Footer"/>
     </w:pPr>
   </w:p>
 </w:ftr>
@@ -1885,14 +1924,14 @@
 
 <file path=word/footnotes.xml><?xml version="1.0" encoding="utf-8"?>
 <w:footnotes xmlns:ve="http://schemas.openxmlformats.org/markup-compatibility/2006" xmlns:o="urn:schemas-microsoft-com:office:office" xmlns:r="http://schemas.openxmlformats.org/officeDocument/2006/relationships" xmlns:m="http://schemas.openxmlformats.org/officeDocument/2006/math" xmlns:v="urn:schemas-microsoft-com:vml" xmlns:wp="http://schemas.openxmlformats.org/drawingml/2006/wordprocessingDrawing" xmlns:w10="urn:schemas-microsoft-com:office:word" xmlns:w="http://schemas.openxmlformats.org/wordprocessingml/2006/main" xmlns:wne="http://schemas.microsoft.com/office/word/2006/wordml">
-  <w:footnote w:type="separator" w:id="-1">
+  <w:footnote w:type="separator" w:id="0">
     <w:p>
       <w:r>
         <w:separator/>
       </w:r>
     </w:p>
   </w:footnote>
-  <w:footnote w:type="continuationSeparator" w:id="0">
+  <w:footnote w:type="continuationSeparator" w:id="1">
     <w:p>
       <w:r>
         <w:continuationSeparator/>
@@ -1906,7 +1945,7 @@
 <w:hdr xmlns:ve="http://schemas.openxmlformats.org/markup-compatibility/2006" xmlns:o="urn:schemas-microsoft-com:office:office" xmlns:r="http://schemas.openxmlformats.org/officeDocument/2006/relationships" xmlns:m="http://schemas.openxmlformats.org/officeDocument/2006/math" xmlns:v="urn:schemas-microsoft-com:vml" xmlns:wp="http://schemas.openxmlformats.org/drawingml/2006/wordprocessingDrawing" xmlns:w10="urn:schemas-microsoft-com:office:word" xmlns:w="http://schemas.openxmlformats.org/wordprocessingml/2006/main" xmlns:wne="http://schemas.microsoft.com/office/word/2006/wordml">
   <w:p>
     <w:pPr>
-      <w:pStyle w:val="En-tte"/>
+      <w:pStyle w:val="Header"/>
     </w:pPr>
   </w:p>
 </w:hdr>
@@ -1916,7 +1955,7 @@
 <w:hdr xmlns:ve="http://schemas.openxmlformats.org/markup-compatibility/2006" xmlns:o="urn:schemas-microsoft-com:office:office" xmlns:r="http://schemas.openxmlformats.org/officeDocument/2006/relationships" xmlns:m="http://schemas.openxmlformats.org/officeDocument/2006/math" xmlns:v="urn:schemas-microsoft-com:vml" xmlns:wp="http://schemas.openxmlformats.org/drawingml/2006/wordprocessingDrawing" xmlns:w10="urn:schemas-microsoft-com:office:word" xmlns:w="http://schemas.openxmlformats.org/wordprocessingml/2006/main" xmlns:wne="http://schemas.microsoft.com/office/word/2006/wordml">
   <w:p>
     <w:pPr>
-      <w:pStyle w:val="En-tte"/>
+      <w:pStyle w:val="Header"/>
     </w:pPr>
   </w:p>
 </w:hdr>
@@ -1926,7 +1965,7 @@
 <w:hdr xmlns:ve="http://schemas.openxmlformats.org/markup-compatibility/2006" xmlns:o="urn:schemas-microsoft-com:office:office" xmlns:r="http://schemas.openxmlformats.org/officeDocument/2006/relationships" xmlns:m="http://schemas.openxmlformats.org/officeDocument/2006/math" xmlns:v="urn:schemas-microsoft-com:vml" xmlns:wp="http://schemas.openxmlformats.org/drawingml/2006/wordprocessingDrawing" xmlns:w10="urn:schemas-microsoft-com:office:word" xmlns:w="http://schemas.openxmlformats.org/wordprocessingml/2006/main" xmlns:wne="http://schemas.microsoft.com/office/word/2006/wordml">
   <w:p>
     <w:pPr>
-      <w:pStyle w:val="En-tte"/>
+      <w:pStyle w:val="Header"/>
     </w:pPr>
   </w:p>
 </w:hdr>
@@ -2487,7 +2526,7 @@
     <w:lvl w:ilvl="0">
       <w:start w:val="1"/>
       <w:numFmt w:val="decimal"/>
-      <w:pStyle w:val="Titre1"/>
+      <w:pStyle w:val="Heading1"/>
       <w:lvlText w:val="%1"/>
       <w:lvlJc w:val="left"/>
       <w:pPr>
@@ -2497,7 +2536,7 @@
     <w:lvl w:ilvl="1">
       <w:start w:val="1"/>
       <w:numFmt w:val="decimal"/>
-      <w:pStyle w:val="Titre2"/>
+      <w:pStyle w:val="Heading2"/>
       <w:lvlText w:val="%1.%2"/>
       <w:lvlJc w:val="left"/>
       <w:pPr>
@@ -2507,7 +2546,7 @@
     <w:lvl w:ilvl="2">
       <w:start w:val="1"/>
       <w:numFmt w:val="decimal"/>
-      <w:pStyle w:val="Titre3"/>
+      <w:pStyle w:val="Heading3"/>
       <w:lvlText w:val="%1.%2.%3"/>
       <w:lvlJc w:val="left"/>
       <w:pPr>
@@ -2517,7 +2556,7 @@
     <w:lvl w:ilvl="3">
       <w:start w:val="1"/>
       <w:numFmt w:val="decimal"/>
-      <w:pStyle w:val="Titre4"/>
+      <w:pStyle w:val="Heading4"/>
       <w:lvlText w:val="%1.%2.%3.%4"/>
       <w:lvlJc w:val="left"/>
       <w:pPr>
@@ -2527,7 +2566,7 @@
     <w:lvl w:ilvl="4">
       <w:start w:val="1"/>
       <w:numFmt w:val="decimal"/>
-      <w:pStyle w:val="Titre5"/>
+      <w:pStyle w:val="Heading5"/>
       <w:lvlText w:val="%1.%2.%3.%4.%5"/>
       <w:lvlJc w:val="left"/>
       <w:pPr>
@@ -2537,7 +2576,7 @@
     <w:lvl w:ilvl="5">
       <w:start w:val="1"/>
       <w:numFmt w:val="decimal"/>
-      <w:pStyle w:val="Titre6"/>
+      <w:pStyle w:val="Heading6"/>
       <w:lvlText w:val="%1.%2.%3.%4.%5.%6"/>
       <w:lvlJc w:val="left"/>
       <w:pPr>
@@ -2547,7 +2586,7 @@
     <w:lvl w:ilvl="6">
       <w:start w:val="1"/>
       <w:numFmt w:val="decimal"/>
-      <w:pStyle w:val="Titre7"/>
+      <w:pStyle w:val="Heading7"/>
       <w:lvlText w:val="%1.%2.%3.%4.%5.%6.%7"/>
       <w:lvlJc w:val="left"/>
       <w:pPr>
@@ -2557,7 +2596,7 @@
     <w:lvl w:ilvl="7">
       <w:start w:val="1"/>
       <w:numFmt w:val="decimal"/>
-      <w:pStyle w:val="Titre8"/>
+      <w:pStyle w:val="Heading8"/>
       <w:lvlText w:val="%1.%2.%3.%4.%5.%6.%7.%8"/>
       <w:lvlJc w:val="left"/>
       <w:pPr>
@@ -2567,7 +2606,7 @@
     <w:lvl w:ilvl="8">
       <w:start w:val="1"/>
       <w:numFmt w:val="decimal"/>
-      <w:pStyle w:val="Titre9"/>
+      <w:pStyle w:val="Heading9"/>
       <w:lvlText w:val="%1.%2.%3.%4.%5.%6.%7.%8.%9"/>
       <w:lvlJc w:val="left"/>
       <w:pPr>
@@ -2850,11 +2889,11 @@
       <w:lang w:val="fr-CA" w:eastAsia="en-US"/>
     </w:rPr>
   </w:style>
-  <w:style w:type="paragraph" w:styleId="Titre1">
+  <w:style w:type="paragraph" w:styleId="Heading1">
     <w:name w:val="heading 1"/>
     <w:basedOn w:val="Normal"/>
     <w:next w:val="Normal"/>
-    <w:link w:val="Titre1Car"/>
+    <w:link w:val="Heading1Char"/>
     <w:autoRedefine/>
     <w:uiPriority w:val="9"/>
     <w:qFormat/>
@@ -2880,11 +2919,11 @@
       <w:szCs w:val="28"/>
     </w:rPr>
   </w:style>
-  <w:style w:type="paragraph" w:styleId="Titre2">
+  <w:style w:type="paragraph" w:styleId="Heading2">
     <w:name w:val="heading 2"/>
     <w:basedOn w:val="Normal"/>
     <w:next w:val="Normal"/>
-    <w:link w:val="Titre2Car"/>
+    <w:link w:val="Heading2Char"/>
     <w:uiPriority w:val="9"/>
     <w:qFormat/>
     <w:rsid w:val="00FA70A8"/>
@@ -2908,11 +2947,11 @@
       <w:szCs w:val="26"/>
     </w:rPr>
   </w:style>
-  <w:style w:type="paragraph" w:styleId="Titre3">
+  <w:style w:type="paragraph" w:styleId="Heading3">
     <w:name w:val="heading 3"/>
     <w:basedOn w:val="Normal"/>
     <w:next w:val="Normal"/>
-    <w:link w:val="Titre3Car"/>
+    <w:link w:val="Heading3Char"/>
     <w:uiPriority w:val="9"/>
     <w:qFormat/>
     <w:rsid w:val="00FA70A8"/>
@@ -2934,11 +2973,11 @@
       <w:szCs w:val="22"/>
     </w:rPr>
   </w:style>
-  <w:style w:type="paragraph" w:styleId="Titre4">
+  <w:style w:type="paragraph" w:styleId="Heading4">
     <w:name w:val="heading 4"/>
     <w:basedOn w:val="Normal"/>
     <w:next w:val="Normal"/>
-    <w:link w:val="Titre4Car"/>
+    <w:link w:val="Heading4Char"/>
     <w:uiPriority w:val="9"/>
     <w:qFormat/>
     <w:rsid w:val="003715C7"/>
@@ -2961,11 +3000,11 @@
       <w:color w:val="4F81BD"/>
     </w:rPr>
   </w:style>
-  <w:style w:type="paragraph" w:styleId="Titre5">
+  <w:style w:type="paragraph" w:styleId="Heading5">
     <w:name w:val="heading 5"/>
     <w:basedOn w:val="Normal"/>
     <w:next w:val="Normal"/>
-    <w:link w:val="Titre5Car"/>
+    <w:link w:val="Heading5Char"/>
     <w:uiPriority w:val="9"/>
     <w:qFormat/>
     <w:rsid w:val="003715C7"/>
@@ -2984,11 +3023,11 @@
       <w:color w:val="243F60"/>
     </w:rPr>
   </w:style>
-  <w:style w:type="paragraph" w:styleId="Titre6">
+  <w:style w:type="paragraph" w:styleId="Heading6">
     <w:name w:val="heading 6"/>
     <w:basedOn w:val="Normal"/>
     <w:next w:val="Normal"/>
-    <w:link w:val="Titre6Car"/>
+    <w:link w:val="Heading6Char"/>
     <w:uiPriority w:val="9"/>
     <w:qFormat/>
     <w:rsid w:val="003715C7"/>
@@ -3009,11 +3048,11 @@
       <w:color w:val="243F60"/>
     </w:rPr>
   </w:style>
-  <w:style w:type="paragraph" w:styleId="Titre7">
+  <w:style w:type="paragraph" w:styleId="Heading7">
     <w:name w:val="heading 7"/>
     <w:basedOn w:val="Normal"/>
     <w:next w:val="Normal"/>
-    <w:link w:val="Titre7Car"/>
+    <w:link w:val="Heading7Char"/>
     <w:uiPriority w:val="9"/>
     <w:qFormat/>
     <w:rsid w:val="003715C7"/>
@@ -3034,11 +3073,11 @@
       <w:color w:val="404040"/>
     </w:rPr>
   </w:style>
-  <w:style w:type="paragraph" w:styleId="Titre8">
+  <w:style w:type="paragraph" w:styleId="Heading8">
     <w:name w:val="heading 8"/>
     <w:basedOn w:val="Normal"/>
     <w:next w:val="Normal"/>
-    <w:link w:val="Titre8Car"/>
+    <w:link w:val="Heading8Char"/>
     <w:uiPriority w:val="9"/>
     <w:qFormat/>
     <w:rsid w:val="003715C7"/>
@@ -3057,11 +3096,11 @@
       <w:color w:val="404040"/>
     </w:rPr>
   </w:style>
-  <w:style w:type="paragraph" w:styleId="Titre9">
+  <w:style w:type="paragraph" w:styleId="Heading9">
     <w:name w:val="heading 9"/>
     <w:basedOn w:val="Normal"/>
     <w:next w:val="Normal"/>
-    <w:link w:val="Titre9Car"/>
+    <w:link w:val="Heading9Char"/>
     <w:uiPriority w:val="9"/>
     <w:qFormat/>
     <w:rsid w:val="003715C7"/>
@@ -3082,13 +3121,13 @@
       <w:color w:val="404040"/>
     </w:rPr>
   </w:style>
-  <w:style w:type="character" w:default="1" w:styleId="Policepardfaut">
+  <w:style w:type="character" w:default="1" w:styleId="DefaultParagraphFont">
     <w:name w:val="Default Paragraph Font"/>
     <w:uiPriority w:val="1"/>
     <w:semiHidden/>
     <w:unhideWhenUsed/>
   </w:style>
-  <w:style w:type="table" w:default="1" w:styleId="TableauNormal">
+  <w:style w:type="table" w:default="1" w:styleId="TableNormal">
     <w:name w:val="Normal Table"/>
     <w:uiPriority w:val="99"/>
     <w:semiHidden/>
@@ -3104,13 +3143,13 @@
       </w:tblCellMar>
     </w:tblPr>
   </w:style>
-  <w:style w:type="numbering" w:default="1" w:styleId="Aucuneliste">
+  <w:style w:type="numbering" w:default="1" w:styleId="NoList">
     <w:name w:val="No List"/>
     <w:uiPriority w:val="99"/>
     <w:semiHidden/>
     <w:unhideWhenUsed/>
   </w:style>
-  <w:style w:type="paragraph" w:styleId="Lgende">
+  <w:style w:type="paragraph" w:styleId="Caption">
     <w:name w:val="caption"/>
     <w:basedOn w:val="Normal"/>
     <w:next w:val="Normal"/>
@@ -3126,10 +3165,10 @@
       <w:szCs w:val="18"/>
     </w:rPr>
   </w:style>
-  <w:style w:type="character" w:customStyle="1" w:styleId="Titre3Car">
-    <w:name w:val="Titre 3 Car"/>
-    <w:basedOn w:val="Policepardfaut"/>
-    <w:link w:val="Titre3"/>
+  <w:style w:type="character" w:customStyle="1" w:styleId="Heading3Char">
+    <w:name w:val="Heading 3 Char"/>
+    <w:basedOn w:val="DefaultParagraphFont"/>
+    <w:link w:val="Heading3"/>
     <w:uiPriority w:val="9"/>
     <w:rsid w:val="00FA70A8"/>
     <w:rPr>
@@ -3141,10 +3180,10 @@
       <w:szCs w:val="22"/>
     </w:rPr>
   </w:style>
-  <w:style w:type="character" w:customStyle="1" w:styleId="Titre1Car">
-    <w:name w:val="Titre 1 Car"/>
-    <w:basedOn w:val="Policepardfaut"/>
-    <w:link w:val="Titre1"/>
+  <w:style w:type="character" w:customStyle="1" w:styleId="Heading1Char">
+    <w:name w:val="Heading 1 Char"/>
+    <w:basedOn w:val="DefaultParagraphFont"/>
+    <w:link w:val="Heading1"/>
     <w:uiPriority w:val="9"/>
     <w:rsid w:val="001705AF"/>
     <w:rPr>
@@ -3157,10 +3196,10 @@
       <w:lang w:eastAsia="en-US"/>
     </w:rPr>
   </w:style>
-  <w:style w:type="character" w:customStyle="1" w:styleId="Titre2Car">
-    <w:name w:val="Titre 2 Car"/>
-    <w:basedOn w:val="Policepardfaut"/>
-    <w:link w:val="Titre2"/>
+  <w:style w:type="character" w:customStyle="1" w:styleId="Heading2Char">
+    <w:name w:val="Heading 2 Char"/>
+    <w:basedOn w:val="DefaultParagraphFont"/>
+    <w:link w:val="Heading2"/>
     <w:uiPriority w:val="9"/>
     <w:rsid w:val="00FA70A8"/>
     <w:rPr>
@@ -3172,11 +3211,11 @@
       <w:szCs w:val="26"/>
     </w:rPr>
   </w:style>
-  <w:style w:type="paragraph" w:styleId="Titre">
+  <w:style w:type="paragraph" w:styleId="Title">
     <w:name w:val="Title"/>
     <w:basedOn w:val="Normal"/>
     <w:next w:val="Normal"/>
-    <w:link w:val="TitreCar"/>
+    <w:link w:val="TitleChar"/>
     <w:uiPriority w:val="10"/>
     <w:qFormat/>
     <w:rsid w:val="00E45B2B"/>
@@ -3195,10 +3234,10 @@
       <w:szCs w:val="52"/>
     </w:rPr>
   </w:style>
-  <w:style w:type="character" w:customStyle="1" w:styleId="TitreCar">
-    <w:name w:val="Titre Car"/>
-    <w:basedOn w:val="Policepardfaut"/>
-    <w:link w:val="Titre"/>
+  <w:style w:type="character" w:customStyle="1" w:styleId="TitleChar">
+    <w:name w:val="Title Char"/>
+    <w:basedOn w:val="DefaultParagraphFont"/>
+    <w:link w:val="Title"/>
     <w:uiPriority w:val="10"/>
     <w:rsid w:val="00E45B2B"/>
     <w:rPr>
@@ -3209,10 +3248,10 @@
       <w:szCs w:val="52"/>
     </w:rPr>
   </w:style>
-  <w:style w:type="character" w:customStyle="1" w:styleId="Titre4Car">
-    <w:name w:val="Titre 4 Car"/>
-    <w:basedOn w:val="Policepardfaut"/>
-    <w:link w:val="Titre4"/>
+  <w:style w:type="character" w:customStyle="1" w:styleId="Heading4Char">
+    <w:name w:val="Heading 4 Char"/>
+    <w:basedOn w:val="DefaultParagraphFont"/>
+    <w:link w:val="Heading4"/>
     <w:uiPriority w:val="9"/>
     <w:rsid w:val="003715C7"/>
     <w:rPr>
@@ -3224,10 +3263,10 @@
       <w:color w:val="4F81BD"/>
     </w:rPr>
   </w:style>
-  <w:style w:type="character" w:customStyle="1" w:styleId="Titre5Car">
-    <w:name w:val="Titre 5 Car"/>
-    <w:basedOn w:val="Policepardfaut"/>
-    <w:link w:val="Titre5"/>
+  <w:style w:type="character" w:customStyle="1" w:styleId="Heading5Char">
+    <w:name w:val="Heading 5 Char"/>
+    <w:basedOn w:val="DefaultParagraphFont"/>
+    <w:link w:val="Heading5"/>
     <w:uiPriority w:val="9"/>
     <w:semiHidden/>
     <w:rsid w:val="003715C7"/>
@@ -3236,10 +3275,10 @@
       <w:color w:val="243F60"/>
     </w:rPr>
   </w:style>
-  <w:style w:type="character" w:customStyle="1" w:styleId="Titre6Car">
-    <w:name w:val="Titre 6 Car"/>
-    <w:basedOn w:val="Policepardfaut"/>
-    <w:link w:val="Titre6"/>
+  <w:style w:type="character" w:customStyle="1" w:styleId="Heading6Char">
+    <w:name w:val="Heading 6 Char"/>
+    <w:basedOn w:val="DefaultParagraphFont"/>
+    <w:link w:val="Heading6"/>
     <w:uiPriority w:val="9"/>
     <w:semiHidden/>
     <w:rsid w:val="003715C7"/>
@@ -3250,10 +3289,10 @@
       <w:color w:val="243F60"/>
     </w:rPr>
   </w:style>
-  <w:style w:type="character" w:customStyle="1" w:styleId="Titre7Car">
-    <w:name w:val="Titre 7 Car"/>
-    <w:basedOn w:val="Policepardfaut"/>
-    <w:link w:val="Titre7"/>
+  <w:style w:type="character" w:customStyle="1" w:styleId="Heading7Char">
+    <w:name w:val="Heading 7 Char"/>
+    <w:basedOn w:val="DefaultParagraphFont"/>
+    <w:link w:val="Heading7"/>
     <w:uiPriority w:val="9"/>
     <w:semiHidden/>
     <w:rsid w:val="003715C7"/>
@@ -3264,10 +3303,10 @@
       <w:color w:val="404040"/>
     </w:rPr>
   </w:style>
-  <w:style w:type="character" w:customStyle="1" w:styleId="Titre8Car">
-    <w:name w:val="Titre 8 Car"/>
-    <w:basedOn w:val="Policepardfaut"/>
-    <w:link w:val="Titre8"/>
+  <w:style w:type="character" w:customStyle="1" w:styleId="Heading8Char">
+    <w:name w:val="Heading 8 Char"/>
+    <w:basedOn w:val="DefaultParagraphFont"/>
+    <w:link w:val="Heading8"/>
     <w:uiPriority w:val="9"/>
     <w:semiHidden/>
     <w:rsid w:val="003715C7"/>
@@ -3276,10 +3315,10 @@
       <w:color w:val="404040"/>
     </w:rPr>
   </w:style>
-  <w:style w:type="character" w:customStyle="1" w:styleId="Titre9Car">
-    <w:name w:val="Titre 9 Car"/>
-    <w:basedOn w:val="Policepardfaut"/>
-    <w:link w:val="Titre9"/>
+  <w:style w:type="character" w:customStyle="1" w:styleId="Heading9Char">
+    <w:name w:val="Heading 9 Char"/>
+    <w:basedOn w:val="DefaultParagraphFont"/>
+    <w:link w:val="Heading9"/>
     <w:uiPriority w:val="9"/>
     <w:semiHidden/>
     <w:rsid w:val="003715C7"/>
@@ -3290,10 +3329,10 @@
       <w:color w:val="404040"/>
     </w:rPr>
   </w:style>
-  <w:style w:type="paragraph" w:styleId="Textedebulles">
+  <w:style w:type="paragraph" w:styleId="BalloonText">
     <w:name w:val="Balloon Text"/>
     <w:basedOn w:val="Normal"/>
-    <w:link w:val="TextedebullesCar"/>
+    <w:link w:val="BalloonTextChar"/>
     <w:uiPriority w:val="99"/>
     <w:semiHidden/>
     <w:unhideWhenUsed/>
@@ -3304,10 +3343,10 @@
       <w:szCs w:val="16"/>
     </w:rPr>
   </w:style>
-  <w:style w:type="character" w:customStyle="1" w:styleId="TextedebullesCar">
-    <w:name w:val="Texte de bulles Car"/>
-    <w:basedOn w:val="Policepardfaut"/>
-    <w:link w:val="Textedebulles"/>
+  <w:style w:type="character" w:customStyle="1" w:styleId="BalloonTextChar">
+    <w:name w:val="Balloon Text Char"/>
+    <w:basedOn w:val="DefaultParagraphFont"/>
+    <w:link w:val="BalloonText"/>
     <w:uiPriority w:val="99"/>
     <w:semiHidden/>
     <w:rsid w:val="003715C7"/>
@@ -3319,7 +3358,7 @@
   </w:style>
   <w:style w:type="character" w:customStyle="1" w:styleId="apple-style-span">
     <w:name w:val="apple-style-span"/>
-    <w:basedOn w:val="Policepardfaut"/>
+    <w:basedOn w:val="DefaultParagraphFont"/>
     <w:rsid w:val="0089576D"/>
   </w:style>
   <w:style w:type="paragraph" w:customStyle="1" w:styleId="Paragraphedeliste1">
@@ -3335,7 +3374,7 @@
   </w:style>
   <w:style w:type="paragraph" w:customStyle="1" w:styleId="En-ttedetabledesmatires1">
     <w:name w:val="En-tête de table des matières1"/>
-    <w:basedOn w:val="Titre1"/>
+    <w:basedOn w:val="Heading1"/>
     <w:next w:val="Normal"/>
     <w:uiPriority w:val="39"/>
     <w:unhideWhenUsed/>
@@ -3355,7 +3394,7 @@
       <w:lang w:val="fr-FR"/>
     </w:rPr>
   </w:style>
-  <w:style w:type="paragraph" w:styleId="TM1">
+  <w:style w:type="paragraph" w:styleId="TOC1">
     <w:name w:val="toc 1"/>
     <w:basedOn w:val="Normal"/>
     <w:next w:val="Normal"/>
@@ -3367,7 +3406,7 @@
       <w:spacing w:after="100"/>
     </w:pPr>
   </w:style>
-  <w:style w:type="paragraph" w:styleId="TM2">
+  <w:style w:type="paragraph" w:styleId="TOC2">
     <w:name w:val="toc 2"/>
     <w:basedOn w:val="Normal"/>
     <w:next w:val="Normal"/>
@@ -3380,7 +3419,7 @@
       <w:ind w:left="240"/>
     </w:pPr>
   </w:style>
-  <w:style w:type="paragraph" w:styleId="TM3">
+  <w:style w:type="paragraph" w:styleId="TOC3">
     <w:name w:val="toc 3"/>
     <w:basedOn w:val="Normal"/>
     <w:next w:val="Normal"/>
@@ -3393,9 +3432,9 @@
       <w:ind w:left="480"/>
     </w:pPr>
   </w:style>
-  <w:style w:type="character" w:styleId="Lienhypertexte">
+  <w:style w:type="character" w:styleId="Hyperlink">
     <w:name w:val="Hyperlink"/>
-    <w:basedOn w:val="Policepardfaut"/>
+    <w:basedOn w:val="DefaultParagraphFont"/>
     <w:uiPriority w:val="99"/>
     <w:unhideWhenUsed/>
     <w:rsid w:val="00FA70A8"/>
@@ -3404,10 +3443,10 @@
       <w:u w:val="single"/>
     </w:rPr>
   </w:style>
-  <w:style w:type="paragraph" w:styleId="En-tte">
+  <w:style w:type="paragraph" w:styleId="Header">
     <w:name w:val="header"/>
     <w:basedOn w:val="Normal"/>
-    <w:link w:val="En-tteCar"/>
+    <w:link w:val="HeaderChar"/>
     <w:uiPriority w:val="99"/>
     <w:semiHidden/>
     <w:unhideWhenUsed/>
@@ -3419,10 +3458,10 @@
       </w:tabs>
     </w:pPr>
   </w:style>
-  <w:style w:type="character" w:customStyle="1" w:styleId="En-tteCar">
-    <w:name w:val="En-tête Car"/>
-    <w:basedOn w:val="Policepardfaut"/>
-    <w:link w:val="En-tte"/>
+  <w:style w:type="character" w:customStyle="1" w:styleId="HeaderChar">
+    <w:name w:val="Header Char"/>
+    <w:basedOn w:val="DefaultParagraphFont"/>
+    <w:link w:val="Header"/>
     <w:uiPriority w:val="99"/>
     <w:semiHidden/>
     <w:rsid w:val="002469BA"/>
@@ -3430,10 +3469,10 @@
       <w:sz w:val="24"/>
     </w:rPr>
   </w:style>
-  <w:style w:type="paragraph" w:styleId="Pieddepage">
+  <w:style w:type="paragraph" w:styleId="Footer">
     <w:name w:val="footer"/>
     <w:basedOn w:val="Normal"/>
-    <w:link w:val="PieddepageCar"/>
+    <w:link w:val="FooterChar"/>
     <w:uiPriority w:val="99"/>
     <w:unhideWhenUsed/>
     <w:rsid w:val="002469BA"/>
@@ -3444,19 +3483,19 @@
       </w:tabs>
     </w:pPr>
   </w:style>
-  <w:style w:type="character" w:customStyle="1" w:styleId="PieddepageCar">
-    <w:name w:val="Pied de page Car"/>
-    <w:basedOn w:val="Policepardfaut"/>
-    <w:link w:val="Pieddepage"/>
+  <w:style w:type="character" w:customStyle="1" w:styleId="FooterChar">
+    <w:name w:val="Footer Char"/>
+    <w:basedOn w:val="DefaultParagraphFont"/>
+    <w:link w:val="Footer"/>
     <w:uiPriority w:val="99"/>
     <w:rsid w:val="002469BA"/>
     <w:rPr>
       <w:sz w:val="24"/>
     </w:rPr>
   </w:style>
-  <w:style w:type="table" w:styleId="Grilledutableau">
+  <w:style w:type="table" w:styleId="TableGrid">
     <w:name w:val="Table Grid"/>
-    <w:basedOn w:val="TableauNormal"/>
+    <w:basedOn w:val="TableNormal"/>
     <w:uiPriority w:val="59"/>
     <w:rsid w:val="00E00BC3"/>
     <w:tblPr>
@@ -3479,7 +3518,7 @@
   </w:style>
   <w:style w:type="table" w:customStyle="1" w:styleId="Ombrageclair1">
     <w:name w:val="Ombrage clair1"/>
-    <w:basedOn w:val="TableauNormal"/>
+    <w:basedOn w:val="TableNormal"/>
     <w:uiPriority w:val="60"/>
     <w:rsid w:val="002374CA"/>
     <w:pPr>
@@ -3583,10 +3622,10 @@
       </w:tcPr>
     </w:tblStylePr>
   </w:style>
-  <w:style w:type="paragraph" w:styleId="Notedebasdepage">
+  <w:style w:type="paragraph" w:styleId="FootnoteText">
     <w:name w:val="footnote text"/>
     <w:basedOn w:val="Normal"/>
-    <w:link w:val="NotedebasdepageCar"/>
+    <w:link w:val="FootnoteTextChar"/>
     <w:uiPriority w:val="99"/>
     <w:semiHidden/>
     <w:unhideWhenUsed/>
@@ -3595,10 +3634,10 @@
       <w:sz w:val="20"/>
     </w:rPr>
   </w:style>
-  <w:style w:type="character" w:customStyle="1" w:styleId="NotedebasdepageCar">
-    <w:name w:val="Note de bas de page Car"/>
-    <w:basedOn w:val="Policepardfaut"/>
-    <w:link w:val="Notedebasdepage"/>
+  <w:style w:type="character" w:customStyle="1" w:styleId="FootnoteTextChar">
+    <w:name w:val="Footnote Text Char"/>
+    <w:basedOn w:val="DefaultParagraphFont"/>
+    <w:link w:val="FootnoteText"/>
     <w:uiPriority w:val="99"/>
     <w:semiHidden/>
     <w:rsid w:val="00D1261A"/>
@@ -3606,9 +3645,9 @@
       <w:lang w:eastAsia="en-US"/>
     </w:rPr>
   </w:style>
-  <w:style w:type="character" w:styleId="Appelnotedebasdep">
+  <w:style w:type="character" w:styleId="FootnoteReference">
     <w:name w:val="footnote reference"/>
-    <w:basedOn w:val="Policepardfaut"/>
+    <w:basedOn w:val="DefaultParagraphFont"/>
     <w:uiPriority w:val="99"/>
     <w:semiHidden/>
     <w:unhideWhenUsed/>
@@ -3617,7 +3656,7 @@
       <w:vertAlign w:val="superscript"/>
     </w:rPr>
   </w:style>
-  <w:style w:type="paragraph" w:styleId="Tabledesillustrations">
+  <w:style w:type="paragraph" w:styleId="TableofFigures">
     <w:name w:val="table of figures"/>
     <w:basedOn w:val="Normal"/>
     <w:next w:val="Normal"/>
@@ -3627,7 +3666,7 @@
   </w:style>
   <w:style w:type="table" w:customStyle="1" w:styleId="Ombrageclair2">
     <w:name w:val="Ombrage clair2"/>
-    <w:basedOn w:val="TableauNormal"/>
+    <w:basedOn w:val="TableNormal"/>
     <w:uiPriority w:val="60"/>
     <w:rsid w:val="002374CA"/>
     <w:rPr>
@@ -3725,9 +3764,9 @@
       </w:tcPr>
     </w:tblStylePr>
   </w:style>
-  <w:style w:type="character" w:styleId="Textedelespacerserv">
+  <w:style w:type="character" w:styleId="PlaceholderText">
     <w:name w:val="Placeholder Text"/>
-    <w:basedOn w:val="Policepardfaut"/>
+    <w:basedOn w:val="DefaultParagraphFont"/>
     <w:uiPriority w:val="99"/>
     <w:semiHidden/>
     <w:rsid w:val="00B167E0"/>
@@ -3735,7 +3774,7 @@
       <w:color w:val="808080"/>
     </w:rPr>
   </w:style>
-  <w:style w:type="paragraph" w:styleId="Sansinterligne">
+  <w:style w:type="paragraph" w:styleId="NoSpacing">
     <w:name w:val="No Spacing"/>
     <w:uiPriority w:val="1"/>
     <w:qFormat/>

</xml_diff>